<commit_message>
complete background and code
</commit_message>
<xml_diff>
--- a/memo_format.docx
+++ b/memo_format.docx
@@ -153,6 +153,7 @@
     <w:p>
       <w:pPr>
         <w:spacing w:line="276" w:lineRule="auto"/>
+        <w:ind w:firstLine="720"/>
       </w:pPr>
       <w:r>
         <w:t xml:space="preserve">a. </w:t>
@@ -169,6 +170,7 @@
     <w:p>
       <w:pPr>
         <w:spacing w:line="276" w:lineRule="auto"/>
+        <w:ind w:firstLine="720"/>
       </w:pPr>
       <w:r>
         <w:t xml:space="preserve">b. </w:t>
@@ -185,6 +187,7 @@
     <w:p>
       <w:pPr>
         <w:spacing w:line="276" w:lineRule="auto"/>
+        <w:ind w:firstLine="720"/>
       </w:pPr>
       <w:r>
         <w:t xml:space="preserve">c. </w:t>
@@ -220,30 +223,9 @@
     <w:p/>
     <w:p/>
     <w:p>
-      <w:r>
-        <w:tab/>
-      </w:r>
-      <w:r>
-        <w:tab/>
-      </w:r>
-      <w:r>
-        <w:tab/>
-      </w:r>
-      <w:r>
-        <w:tab/>
-      </w:r>
-      <w:r>
-        <w:tab/>
-      </w:r>
-      <w:r>
-        <w:tab/>
-      </w:r>
-      <w:r>
-        <w:tab/>
-      </w:r>
-      <w:r>
-        <w:tab/>
-      </w:r>
+      <w:pPr>
+        <w:ind w:firstLine="5760"/>
+      </w:pPr>
       <w:r>
         <w:t xml:space="preserve">Action Officer </w:t>
       </w:r>
@@ -286,29 +268,10 @@
       </w:r>
     </w:p>
     <w:p>
-      <w:r>
-        <w:tab/>
-      </w:r>
-      <w:r>
-        <w:tab/>
-      </w:r>
-      <w:r>
-        <w:tab/>
-      </w:r>
-      <w:r>
-        <w:tab/>
-      </w:r>
-      <w:r>
-        <w:tab/>
-      </w:r>
-      <w:r>
-        <w:tab/>
-      </w:r>
-      <w:r>
-        <w:tab/>
-      </w:r>
-      <w:r>
-        <w:tab/>
+      <w:pPr>
+        <w:ind w:firstLine="5850"/>
+      </w:pPr>
+      <w:r>
         <w:t>Approved by:</w:t>
       </w:r>
       <w:r>

</xml_diff>